<commit_message>
Added flowchart to report
</commit_message>
<xml_diff>
--- a/Assignment2/Implementation_Report_2.docx
+++ b/Assignment2/Implementation_Report_2.docx
@@ -3914,6 +3914,7 @@
     <w:p>
       <w:pPr>
         <w:pStyle w:val="Heading1"/>
+        <w:spacing w:before="0"/>
       </w:pPr>
       <w:bookmarkStart w:id="12" w:name="_Toc61790855"/>
       <w:r>
@@ -4087,6 +4088,7 @@
     <w:p>
       <w:pPr>
         <w:pStyle w:val="Heading1"/>
+        <w:spacing w:before="0"/>
         <w:jc w:val="both"/>
       </w:pPr>
       <w:bookmarkStart w:id="13" w:name="_Toc61790856"/>
@@ -4127,11 +4129,7 @@
         <w:t xml:space="preserve">. </w:t>
       </w:r>
       <w:r>
-        <w:t xml:space="preserve">Overall, the program has reached </w:t>
-      </w:r>
-      <w:r>
-        <w:lastRenderedPageBreak/>
-        <w:t xml:space="preserve">a suitable state that all parties can be happy with. The use of libraries </w:t>
+        <w:t xml:space="preserve">Overall, the program has reached a suitable state that all parties can be happy with. The use of libraries </w:t>
       </w:r>
       <w:r>
         <w:t xml:space="preserve">helps to </w:t>
@@ -4145,11 +4143,6 @@
       <w:r>
         <w:t xml:space="preserve"> calculations in real time.</w:t>
       </w:r>
-    </w:p>
-    <w:p>
-      <w:pPr>
-        <w:jc w:val="both"/>
-      </w:pPr>
     </w:p>
     <w:bookmarkStart w:id="14" w:name="_Toc61790857" w:displacedByCustomXml="next"/>
     <w:sdt>
@@ -4463,38 +4456,30 @@
         <w:jc w:val="both"/>
       </w:pPr>
       <w:r>
-        <w:t xml:space="preserve">The flowchart that shows the overall expected flow of the program is found </w:t>
-      </w:r>
-      <w:r>
-        <w:t>here</w:t>
-      </w:r>
-      <w:r>
-        <w:t xml:space="preserve">, provided below. A small label has been added to the right side of the flow-chart, so that a reader can understand what ID refers to here if they are not sure. </w:t>
-      </w:r>
-    </w:p>
-    <w:p/>
-    <w:p>
-      <w:pPr>
-        <w:pStyle w:val="Heading3"/>
-      </w:pPr>
-      <w:bookmarkStart w:id="17" w:name="_Toc61790860"/>
-      <w:r>
         <w:rPr>
           <w:noProof/>
         </w:rPr>
         <w:drawing>
-          <wp:anchor distT="0" distB="0" distL="114300" distR="114300" simplePos="0" relativeHeight="251659264" behindDoc="0" locked="0" layoutInCell="1" allowOverlap="1" wp14:anchorId="4DFFB5C3" wp14:editId="791A9F06">
+          <wp:anchor distT="0" distB="0" distL="114300" distR="114300" simplePos="0" relativeHeight="251666432" behindDoc="1" locked="0" layoutInCell="1" allowOverlap="1" wp14:anchorId="671A133E" wp14:editId="39AE58B6">
             <wp:simplePos x="0" y="0"/>
             <wp:positionH relativeFrom="margin">
-              <wp:align>right</wp:align>
+              <wp:align>center</wp:align>
             </wp:positionH>
-            <wp:positionV relativeFrom="page">
-              <wp:posOffset>2352429</wp:posOffset>
+            <wp:positionV relativeFrom="paragraph">
+              <wp:posOffset>546896</wp:posOffset>
             </wp:positionV>
-            <wp:extent cx="5731510" cy="2937510"/>
-            <wp:effectExtent l="0" t="0" r="2540" b="0"/>
-            <wp:wrapSquare wrapText="bothSides"/>
-            <wp:docPr id="2" name="Picture 2"/>
+            <wp:extent cx="6978650" cy="7594600"/>
+            <wp:effectExtent l="0" t="0" r="0" b="6350"/>
+            <wp:wrapTight wrapText="bothSides">
+              <wp:wrapPolygon edited="0">
+                <wp:start x="0" y="0"/>
+                <wp:lineTo x="0" y="21564"/>
+                <wp:lineTo x="21521" y="21564"/>
+                <wp:lineTo x="21521" y="0"/>
+                <wp:lineTo x="0" y="0"/>
+              </wp:wrapPolygon>
+            </wp:wrapTight>
+            <wp:docPr id="9" name="Picture 9"/>
             <wp:cNvGraphicFramePr>
               <a:graphicFrameLocks xmlns:a="http://schemas.openxmlformats.org/drawingml/2006/main" noChangeAspect="1"/>
             </wp:cNvGraphicFramePr>
@@ -4520,6 +4505,82 @@
                   <pic:spPr>
                     <a:xfrm>
                       <a:off x="0" y="0"/>
+                      <a:ext cx="6978650" cy="7594600"/>
+                    </a:xfrm>
+                    <a:prstGeom prst="rect">
+                      <a:avLst/>
+                    </a:prstGeom>
+                  </pic:spPr>
+                </pic:pic>
+              </a:graphicData>
+            </a:graphic>
+            <wp14:sizeRelH relativeFrom="margin">
+              <wp14:pctWidth>0</wp14:pctWidth>
+            </wp14:sizeRelH>
+            <wp14:sizeRelV relativeFrom="margin">
+              <wp14:pctHeight>0</wp14:pctHeight>
+            </wp14:sizeRelV>
+          </wp:anchor>
+        </w:drawing>
+      </w:r>
+      <w:r>
+        <w:t xml:space="preserve">The flowchart that shows the overall expected flow of the program is found </w:t>
+      </w:r>
+      <w:r>
+        <w:t>here</w:t>
+      </w:r>
+      <w:r>
+        <w:t xml:space="preserve">, provided below. A small label has been added to the right side of the flow-chart, so that a reader can understand what ID refers to here if they are not sure. </w:t>
+      </w:r>
+    </w:p>
+    <w:p>
+      <w:pPr>
+        <w:pStyle w:val="Heading3"/>
+      </w:pPr>
+      <w:bookmarkStart w:id="17" w:name="_Toc61790860"/>
+      <w:r>
+        <w:rPr>
+          <w:noProof/>
+        </w:rPr>
+        <w:lastRenderedPageBreak/>
+        <w:drawing>
+          <wp:anchor distT="0" distB="0" distL="114300" distR="114300" simplePos="0" relativeHeight="251659264" behindDoc="0" locked="0" layoutInCell="1" allowOverlap="1" wp14:anchorId="4DFFB5C3" wp14:editId="10EC92B1">
+            <wp:simplePos x="0" y="0"/>
+            <wp:positionH relativeFrom="margin">
+              <wp:align>right</wp:align>
+            </wp:positionH>
+            <wp:positionV relativeFrom="page">
+              <wp:posOffset>1185156</wp:posOffset>
+            </wp:positionV>
+            <wp:extent cx="5731510" cy="2937510"/>
+            <wp:effectExtent l="0" t="0" r="2540" b="0"/>
+            <wp:wrapSquare wrapText="bothSides"/>
+            <wp:docPr id="2" name="Picture 2"/>
+            <wp:cNvGraphicFramePr>
+              <a:graphicFrameLocks xmlns:a="http://schemas.openxmlformats.org/drawingml/2006/main" noChangeAspect="1"/>
+            </wp:cNvGraphicFramePr>
+            <a:graphic xmlns:a="http://schemas.openxmlformats.org/drawingml/2006/main">
+              <a:graphicData uri="http://schemas.openxmlformats.org/drawingml/2006/picture">
+                <pic:pic xmlns:pic="http://schemas.openxmlformats.org/drawingml/2006/picture">
+                  <pic:nvPicPr>
+                    <pic:cNvPr id="1" name=""/>
+                    <pic:cNvPicPr/>
+                  </pic:nvPicPr>
+                  <pic:blipFill>
+                    <a:blip r:embed="rId15">
+                      <a:extLst>
+                        <a:ext uri="{28A0092B-C50C-407E-A947-70E740481C1C}">
+                          <a14:useLocalDpi xmlns:a14="http://schemas.microsoft.com/office/drawing/2010/main" val="0"/>
+                        </a:ext>
+                      </a:extLst>
+                    </a:blip>
+                    <a:stretch>
+                      <a:fillRect/>
+                    </a:stretch>
+                  </pic:blipFill>
+                  <pic:spPr>
+                    <a:xfrm>
+                      <a:off x="0" y="0"/>
                       <a:ext cx="5731510" cy="2937510"/>
                     </a:xfrm>
                     <a:prstGeom prst="rect">
@@ -4533,14 +4594,16 @@
         </w:drawing>
       </w:r>
       <w:r>
-        <w:t xml:space="preserve">System </w:t>
+        <w:t>S</w:t>
+      </w:r>
+      <w:r>
+        <w:t xml:space="preserve">ystem </w:t>
       </w:r>
       <w:r>
         <w:t>Architectural Diagram</w:t>
       </w:r>
       <w:bookmarkEnd w:id="17"/>
     </w:p>
-    <w:p/>
     <w:p/>
     <w:p>
       <w:pPr>
@@ -4555,7 +4618,7 @@
     <w:tbl>
       <w:tblPr>
         <w:tblStyle w:val="GridTable5Dark-Accent1"/>
-        <w:tblpPr w:leftFromText="180" w:rightFromText="180" w:vertAnchor="page" w:horzAnchor="margin" w:tblpY="9500"/>
+        <w:tblpPr w:leftFromText="180" w:rightFromText="180" w:vertAnchor="page" w:horzAnchor="margin" w:tblpY="7308"/>
         <w:tblW w:w="9067" w:type="dxa"/>
         <w:tblLook w:val="04A0" w:firstRow="1" w:lastRow="0" w:firstColumn="1" w:lastColumn="0" w:noHBand="0" w:noVBand="1"/>
       </w:tblPr>
@@ -4956,7 +5019,19 @@
               <w:rPr>
                 <w:color w:val="auto"/>
               </w:rPr>
-              <w:t xml:space="preserve">Invoke the function </w:t>
+              <w:t xml:space="preserve">Invoke the </w:t>
+            </w:r>
+            <w:r>
+              <w:rPr>
+                <w:color w:val="auto"/>
+              </w:rPr>
+              <w:t>method</w:t>
+            </w:r>
+            <w:r>
+              <w:rPr>
+                <w:color w:val="auto"/>
+              </w:rPr>
+              <w:t xml:space="preserve"> </w:t>
             </w:r>
           </w:p>
         </w:tc>
@@ -5097,7 +5172,13 @@
               <w:rPr>
                 <w:color w:val="auto"/>
               </w:rPr>
-              <w:t>Invoke the chosen function</w:t>
+              <w:t xml:space="preserve">Invoke the chosen </w:t>
+            </w:r>
+            <w:r>
+              <w:rPr>
+                <w:color w:val="auto"/>
+              </w:rPr>
+              <w:t>method</w:t>
             </w:r>
           </w:p>
         </w:tc>
@@ -5154,7 +5235,7 @@
               <w:rPr>
                 <w:color w:val="auto"/>
               </w:rPr>
-              <w:t xml:space="preserve">Recommendation Scores </w:t>
+              <w:t>Recommendation Ranking</w:t>
             </w:r>
           </w:p>
         </w:tc>
@@ -5239,12 +5320,17 @@
     <w:p/>
     <w:p/>
     <w:p/>
+    <w:p/>
+    <w:p/>
+    <w:p/>
+    <w:p/>
     <w:p>
       <w:pPr>
         <w:pStyle w:val="Heading3"/>
       </w:pPr>
       <w:bookmarkStart w:id="20" w:name="_Toc61790863"/>
       <w:r>
+        <w:lastRenderedPageBreak/>
         <w:t>Pseudocode</w:t>
       </w:r>
       <w:bookmarkEnd w:id="20"/>
@@ -7523,14 +7609,17 @@
     </w:p>
     <w:p>
       <w:r>
+        <w:rPr>
+          <w:noProof/>
+        </w:rPr>
         <w:drawing>
-          <wp:anchor distT="0" distB="0" distL="114300" distR="114300" simplePos="0" relativeHeight="251665408" behindDoc="1" locked="0" layoutInCell="1" allowOverlap="1" wp14:anchorId="34FA9F08" wp14:editId="34B3D495">
+          <wp:anchor distT="0" distB="0" distL="114300" distR="114300" simplePos="0" relativeHeight="251665408" behindDoc="1" locked="0" layoutInCell="1" allowOverlap="1" wp14:anchorId="34FA9F08" wp14:editId="636DFA50">
             <wp:simplePos x="0" y="0"/>
             <wp:positionH relativeFrom="margin">
               <wp:align>right</wp:align>
             </wp:positionH>
             <wp:positionV relativeFrom="paragraph">
-              <wp:posOffset>4491857</wp:posOffset>
+              <wp:posOffset>4456667</wp:posOffset>
             </wp:positionV>
             <wp:extent cx="2769870" cy="2028825"/>
             <wp:effectExtent l="0" t="0" r="0" b="9525"/>
@@ -7555,7 +7644,7 @@
                     <pic:cNvPicPr/>
                   </pic:nvPicPr>
                   <pic:blipFill>
-                    <a:blip r:embed="rId15">
+                    <a:blip r:embed="rId16">
                       <a:extLst>
                         <a:ext uri="{28A0092B-C50C-407E-A947-70E740481C1C}">
                           <a14:useLocalDpi xmlns:a14="http://schemas.microsoft.com/office/drawing/2010/main" val="0"/>
@@ -7588,6 +7677,9 @@
         </w:drawing>
       </w:r>
       <w:r>
+        <w:rPr>
+          <w:noProof/>
+        </w:rPr>
         <w:drawing>
           <wp:anchor distT="0" distB="0" distL="114300" distR="114300" simplePos="0" relativeHeight="251662336" behindDoc="1" locked="0" layoutInCell="1" allowOverlap="1" wp14:anchorId="04BCEBF8" wp14:editId="4CE437A0">
             <wp:simplePos x="0" y="0"/>
@@ -7620,7 +7712,7 @@
                     <pic:cNvPicPr/>
                   </pic:nvPicPr>
                   <pic:blipFill>
-                    <a:blip r:embed="rId16">
+                    <a:blip r:embed="rId17">
                       <a:extLst>
                         <a:ext uri="{28A0092B-C50C-407E-A947-70E740481C1C}">
                           <a14:useLocalDpi xmlns:a14="http://schemas.microsoft.com/office/drawing/2010/main" val="0"/>
@@ -7653,6 +7745,9 @@
         </w:drawing>
       </w:r>
       <w:r>
+        <w:rPr>
+          <w:noProof/>
+        </w:rPr>
         <w:drawing>
           <wp:anchor distT="0" distB="0" distL="114300" distR="114300" simplePos="0" relativeHeight="251663360" behindDoc="1" locked="0" layoutInCell="1" allowOverlap="1" wp14:anchorId="3DC03A25" wp14:editId="10B02B50">
             <wp:simplePos x="0" y="0"/>
@@ -7685,7 +7780,7 @@
                     <pic:cNvPicPr/>
                   </pic:nvPicPr>
                   <pic:blipFill>
-                    <a:blip r:embed="rId17">
+                    <a:blip r:embed="rId18">
                       <a:extLst>
                         <a:ext uri="{28A0092B-C50C-407E-A947-70E740481C1C}">
                           <a14:useLocalDpi xmlns:a14="http://schemas.microsoft.com/office/drawing/2010/main" val="0"/>
@@ -7718,6 +7813,9 @@
         </w:drawing>
       </w:r>
       <w:r>
+        <w:rPr>
+          <w:noProof/>
+        </w:rPr>
         <w:drawing>
           <wp:anchor distT="0" distB="0" distL="114300" distR="114300" simplePos="0" relativeHeight="251661312" behindDoc="1" locked="0" layoutInCell="1" allowOverlap="1" wp14:anchorId="182422AC" wp14:editId="4AFA94EB">
             <wp:simplePos x="0" y="0"/>
@@ -7750,7 +7848,7 @@
                     <pic:cNvPicPr/>
                   </pic:nvPicPr>
                   <pic:blipFill>
-                    <a:blip r:embed="rId18">
+                    <a:blip r:embed="rId19">
                       <a:extLst>
                         <a:ext uri="{28A0092B-C50C-407E-A947-70E740481C1C}">
                           <a14:useLocalDpi xmlns:a14="http://schemas.microsoft.com/office/drawing/2010/main" val="0"/>
@@ -7783,6 +7881,9 @@
         </w:drawing>
       </w:r>
       <w:r>
+        <w:rPr>
+          <w:noProof/>
+        </w:rPr>
         <w:drawing>
           <wp:anchor distT="0" distB="0" distL="114300" distR="114300" simplePos="0" relativeHeight="251660288" behindDoc="1" locked="0" layoutInCell="1" allowOverlap="1" wp14:anchorId="325B78E1" wp14:editId="46593719">
             <wp:simplePos x="0" y="0"/>
@@ -7815,7 +7916,7 @@
                     <pic:cNvPicPr/>
                   </pic:nvPicPr>
                   <pic:blipFill>
-                    <a:blip r:embed="rId19">
+                    <a:blip r:embed="rId20">
                       <a:extLst>
                         <a:ext uri="{28A0092B-C50C-407E-A947-70E740481C1C}">
                           <a14:useLocalDpi xmlns:a14="http://schemas.microsoft.com/office/drawing/2010/main" val="0"/>
@@ -7853,6 +7954,9 @@
     </w:p>
     <w:p>
       <w:r>
+        <w:rPr>
+          <w:noProof/>
+        </w:rPr>
         <w:drawing>
           <wp:anchor distT="0" distB="0" distL="114300" distR="114300" simplePos="0" relativeHeight="251664384" behindDoc="1" locked="0" layoutInCell="1" allowOverlap="1" wp14:anchorId="480AA50C" wp14:editId="04523504">
             <wp:simplePos x="0" y="0"/>
@@ -7885,7 +7989,7 @@
                     <pic:cNvPicPr/>
                   </pic:nvPicPr>
                   <pic:blipFill>
-                    <a:blip r:embed="rId20">
+                    <a:blip r:embed="rId21">
                       <a:extLst>
                         <a:ext uri="{28A0092B-C50C-407E-A947-70E740481C1C}">
                           <a14:useLocalDpi xmlns:a14="http://schemas.microsoft.com/office/drawing/2010/main" val="0"/>
@@ -7927,12 +8031,12 @@
       </w:pPr>
     </w:p>
     <w:sectPr>
-      <w:headerReference w:type="even" r:id="rId21"/>
-      <w:headerReference w:type="default" r:id="rId22"/>
-      <w:footerReference w:type="even" r:id="rId23"/>
-      <w:footerReference w:type="default" r:id="rId24"/>
-      <w:headerReference w:type="first" r:id="rId25"/>
-      <w:footerReference w:type="first" r:id="rId26"/>
+      <w:headerReference w:type="even" r:id="rId22"/>
+      <w:headerReference w:type="default" r:id="rId23"/>
+      <w:footerReference w:type="even" r:id="rId24"/>
+      <w:footerReference w:type="default" r:id="rId25"/>
+      <w:headerReference w:type="first" r:id="rId26"/>
+      <w:footerReference w:type="first" r:id="rId27"/>
       <w:pgSz w:w="11906" w:h="16838"/>
       <w:pgMar w:top="1440" w:right="1440" w:bottom="1440" w:left="1440" w:header="708" w:footer="708" w:gutter="0"/>
       <w:pgNumType w:start="0"/>

</xml_diff>

<commit_message>
Created and added class diagrams to report
</commit_message>
<xml_diff>
--- a/Assignment2/Implementation_Report_2.docx
+++ b/Assignment2/Implementation_Report_2.docx
@@ -364,7 +364,7 @@
           <w:r>
             <w:fldChar w:fldCharType="separate"/>
           </w:r>
-          <w:hyperlink w:anchor="_Toc61794955" w:history="1">
+          <w:hyperlink w:anchor="_Toc61871012" w:history="1">
             <w:r>
               <w:rPr>
                 <w:rStyle w:val="Hyperlink"/>
@@ -391,7 +391,7 @@
                 <w:noProof/>
                 <w:webHidden/>
               </w:rPr>
-              <w:instrText xml:space="preserve"> PAGEREF _Toc61794955 \h </w:instrText>
+              <w:instrText xml:space="preserve"> PAGEREF _Toc61871012 \h </w:instrText>
             </w:r>
             <w:r>
               <w:rPr>
@@ -436,7 +436,7 @@
               <w:szCs w:val="22"/>
             </w:rPr>
           </w:pPr>
-          <w:hyperlink w:anchor="_Toc61794956" w:history="1">
+          <w:hyperlink w:anchor="_Toc61871013" w:history="1">
             <w:r>
               <w:rPr>
                 <w:rStyle w:val="Hyperlink"/>
@@ -463,7 +463,7 @@
                 <w:noProof/>
                 <w:webHidden/>
               </w:rPr>
-              <w:instrText xml:space="preserve"> PAGEREF _Toc61794956 \h </w:instrText>
+              <w:instrText xml:space="preserve"> PAGEREF _Toc61871013 \h </w:instrText>
             </w:r>
             <w:r>
               <w:rPr>
@@ -508,7 +508,7 @@
               <w:szCs w:val="22"/>
             </w:rPr>
           </w:pPr>
-          <w:hyperlink w:anchor="_Toc61794957" w:history="1">
+          <w:hyperlink w:anchor="_Toc61871014" w:history="1">
             <w:r>
               <w:rPr>
                 <w:rStyle w:val="Hyperlink"/>
@@ -535,7 +535,7 @@
                 <w:noProof/>
                 <w:webHidden/>
               </w:rPr>
-              <w:instrText xml:space="preserve"> PAGEREF _Toc61794957 \h </w:instrText>
+              <w:instrText xml:space="preserve"> PAGEREF _Toc61871014 \h </w:instrText>
             </w:r>
             <w:r>
               <w:rPr>
@@ -580,7 +580,7 @@
               <w:szCs w:val="22"/>
             </w:rPr>
           </w:pPr>
-          <w:hyperlink w:anchor="_Toc61794958" w:history="1">
+          <w:hyperlink w:anchor="_Toc61871015" w:history="1">
             <w:r>
               <w:rPr>
                 <w:rStyle w:val="Hyperlink"/>
@@ -607,7 +607,7 @@
                 <w:noProof/>
                 <w:webHidden/>
               </w:rPr>
-              <w:instrText xml:space="preserve"> PAGEREF _Toc61794958 \h </w:instrText>
+              <w:instrText xml:space="preserve"> PAGEREF _Toc61871015 \h </w:instrText>
             </w:r>
             <w:r>
               <w:rPr>
@@ -652,7 +652,7 @@
               <w:szCs w:val="22"/>
             </w:rPr>
           </w:pPr>
-          <w:hyperlink w:anchor="_Toc61794959" w:history="1">
+          <w:hyperlink w:anchor="_Toc61871016" w:history="1">
             <w:r>
               <w:rPr>
                 <w:rStyle w:val="Hyperlink"/>
@@ -679,7 +679,7 @@
                 <w:noProof/>
                 <w:webHidden/>
               </w:rPr>
-              <w:instrText xml:space="preserve"> PAGEREF _Toc61794959 \h </w:instrText>
+              <w:instrText xml:space="preserve"> PAGEREF _Toc61871016 \h </w:instrText>
             </w:r>
             <w:r>
               <w:rPr>
@@ -724,7 +724,7 @@
               <w:szCs w:val="22"/>
             </w:rPr>
           </w:pPr>
-          <w:hyperlink w:anchor="_Toc61794960" w:history="1">
+          <w:hyperlink w:anchor="_Toc61871017" w:history="1">
             <w:r>
               <w:rPr>
                 <w:rStyle w:val="Hyperlink"/>
@@ -751,7 +751,7 @@
                 <w:noProof/>
                 <w:webHidden/>
               </w:rPr>
-              <w:instrText xml:space="preserve"> PAGEREF _Toc61794960 \h </w:instrText>
+              <w:instrText xml:space="preserve"> PAGEREF _Toc61871017 \h </w:instrText>
             </w:r>
             <w:r>
               <w:rPr>
@@ -796,7 +796,7 @@
               <w:szCs w:val="22"/>
             </w:rPr>
           </w:pPr>
-          <w:hyperlink w:anchor="_Toc61794961" w:history="1">
+          <w:hyperlink w:anchor="_Toc61871018" w:history="1">
             <w:r>
               <w:rPr>
                 <w:rStyle w:val="Hyperlink"/>
@@ -823,7 +823,7 @@
                 <w:noProof/>
                 <w:webHidden/>
               </w:rPr>
-              <w:instrText xml:space="preserve"> PAGEREF _Toc61794961 \h </w:instrText>
+              <w:instrText xml:space="preserve"> PAGEREF _Toc61871018 \h </w:instrText>
             </w:r>
             <w:r>
               <w:rPr>
@@ -868,7 +868,7 @@
               <w:szCs w:val="22"/>
             </w:rPr>
           </w:pPr>
-          <w:hyperlink w:anchor="_Toc61794962" w:history="1">
+          <w:hyperlink w:anchor="_Toc61871019" w:history="1">
             <w:r>
               <w:rPr>
                 <w:rStyle w:val="Hyperlink"/>
@@ -895,7 +895,7 @@
                 <w:noProof/>
                 <w:webHidden/>
               </w:rPr>
-              <w:instrText xml:space="preserve"> PAGEREF _Toc61794962 \h </w:instrText>
+              <w:instrText xml:space="preserve"> PAGEREF _Toc61871019 \h </w:instrText>
             </w:r>
             <w:r>
               <w:rPr>
@@ -940,7 +940,7 @@
               <w:szCs w:val="22"/>
             </w:rPr>
           </w:pPr>
-          <w:hyperlink w:anchor="_Toc61794963" w:history="1">
+          <w:hyperlink w:anchor="_Toc61871020" w:history="1">
             <w:r>
               <w:rPr>
                 <w:rStyle w:val="Hyperlink"/>
@@ -967,7 +967,7 @@
                 <w:noProof/>
                 <w:webHidden/>
               </w:rPr>
-              <w:instrText xml:space="preserve"> PAGEREF _Toc61794963 \h </w:instrText>
+              <w:instrText xml:space="preserve"> PAGEREF _Toc61871020 \h </w:instrText>
             </w:r>
             <w:r>
               <w:rPr>
@@ -1012,7 +1012,7 @@
               <w:szCs w:val="22"/>
             </w:rPr>
           </w:pPr>
-          <w:hyperlink w:anchor="_Toc61794964" w:history="1">
+          <w:hyperlink w:anchor="_Toc61871021" w:history="1">
             <w:r>
               <w:rPr>
                 <w:rStyle w:val="Hyperlink"/>
@@ -1039,7 +1039,7 @@
                 <w:noProof/>
                 <w:webHidden/>
               </w:rPr>
-              <w:instrText xml:space="preserve"> PAGEREF _Toc61794964 \h </w:instrText>
+              <w:instrText xml:space="preserve"> PAGEREF _Toc61871021 \h </w:instrText>
             </w:r>
             <w:r>
               <w:rPr>
@@ -1084,7 +1084,7 @@
               <w:szCs w:val="22"/>
             </w:rPr>
           </w:pPr>
-          <w:hyperlink w:anchor="_Toc61794965" w:history="1">
+          <w:hyperlink w:anchor="_Toc61871022" w:history="1">
             <w:r>
               <w:rPr>
                 <w:rStyle w:val="Hyperlink"/>
@@ -1111,7 +1111,7 @@
                 <w:noProof/>
                 <w:webHidden/>
               </w:rPr>
-              <w:instrText xml:space="preserve"> PAGEREF _Toc61794965 \h </w:instrText>
+              <w:instrText xml:space="preserve"> PAGEREF _Toc61871022 \h </w:instrText>
             </w:r>
             <w:r>
               <w:rPr>
@@ -1156,7 +1156,7 @@
               <w:szCs w:val="22"/>
             </w:rPr>
           </w:pPr>
-          <w:hyperlink w:anchor="_Toc61794966" w:history="1">
+          <w:hyperlink w:anchor="_Toc61871023" w:history="1">
             <w:r>
               <w:rPr>
                 <w:rStyle w:val="Hyperlink"/>
@@ -1183,7 +1183,7 @@
                 <w:noProof/>
                 <w:webHidden/>
               </w:rPr>
-              <w:instrText xml:space="preserve"> PAGEREF _Toc61794966 \h </w:instrText>
+              <w:instrText xml:space="preserve"> PAGEREF _Toc61871023 \h </w:instrText>
             </w:r>
             <w:r>
               <w:rPr>
@@ -1228,7 +1228,7 @@
               <w:szCs w:val="22"/>
             </w:rPr>
           </w:pPr>
-          <w:hyperlink w:anchor="_Toc61794967" w:history="1">
+          <w:hyperlink w:anchor="_Toc61871024" w:history="1">
             <w:r>
               <w:rPr>
                 <w:rStyle w:val="Hyperlink"/>
@@ -1255,7 +1255,7 @@
                 <w:noProof/>
                 <w:webHidden/>
               </w:rPr>
-              <w:instrText xml:space="preserve"> PAGEREF _Toc61794967 \h </w:instrText>
+              <w:instrText xml:space="preserve"> PAGEREF _Toc61871024 \h </w:instrText>
             </w:r>
             <w:r>
               <w:rPr>
@@ -1300,7 +1300,7 @@
               <w:szCs w:val="22"/>
             </w:rPr>
           </w:pPr>
-          <w:hyperlink w:anchor="_Toc61794968" w:history="1">
+          <w:hyperlink w:anchor="_Toc61871025" w:history="1">
             <w:r>
               <w:rPr>
                 <w:rStyle w:val="Hyperlink"/>
@@ -1327,7 +1327,7 @@
                 <w:noProof/>
                 <w:webHidden/>
               </w:rPr>
-              <w:instrText xml:space="preserve"> PAGEREF _Toc61794968 \h </w:instrText>
+              <w:instrText xml:space="preserve"> PAGEREF _Toc61871025 \h </w:instrText>
             </w:r>
             <w:r>
               <w:rPr>
@@ -1372,7 +1372,7 @@
               <w:szCs w:val="22"/>
             </w:rPr>
           </w:pPr>
-          <w:hyperlink w:anchor="_Toc61794969" w:history="1">
+          <w:hyperlink w:anchor="_Toc61871026" w:history="1">
             <w:r>
               <w:rPr>
                 <w:rStyle w:val="Hyperlink"/>
@@ -1399,7 +1399,7 @@
                 <w:noProof/>
                 <w:webHidden/>
               </w:rPr>
-              <w:instrText xml:space="preserve"> PAGEREF _Toc61794969 \h </w:instrText>
+              <w:instrText xml:space="preserve"> PAGEREF _Toc61871026 \h </w:instrText>
             </w:r>
             <w:r>
               <w:rPr>
@@ -1444,7 +1444,7 @@
               <w:szCs w:val="22"/>
             </w:rPr>
           </w:pPr>
-          <w:hyperlink w:anchor="_Toc61794970" w:history="1">
+          <w:hyperlink w:anchor="_Toc61871027" w:history="1">
             <w:r>
               <w:rPr>
                 <w:rStyle w:val="Hyperlink"/>
@@ -1471,7 +1471,7 @@
                 <w:noProof/>
                 <w:webHidden/>
               </w:rPr>
-              <w:instrText xml:space="preserve"> PAGEREF _Toc61794970 \h </w:instrText>
+              <w:instrText xml:space="preserve"> PAGEREF _Toc61871027 \h </w:instrText>
             </w:r>
             <w:r>
               <w:rPr>
@@ -1513,7 +1513,7 @@
               <w:lang w:val="en-GB" w:eastAsia="zh-CN"/>
             </w:rPr>
           </w:pPr>
-          <w:hyperlink w:anchor="_Toc61794971" w:history="1">
+          <w:hyperlink w:anchor="_Toc61871028" w:history="1">
             <w:r>
               <w:rPr>
                 <w:rStyle w:val="Hyperlink"/>
@@ -1536,7 +1536,7 @@
               <w:rPr>
                 <w:webHidden/>
               </w:rPr>
-              <w:instrText xml:space="preserve"> PAGEREF _Toc61794971 \h </w:instrText>
+              <w:instrText xml:space="preserve"> PAGEREF _Toc61871028 \h </w:instrText>
             </w:r>
             <w:r>
               <w:rPr>
@@ -1574,7 +1574,7 @@
               <w:lang w:val="en-GB" w:eastAsia="zh-CN"/>
             </w:rPr>
           </w:pPr>
-          <w:hyperlink w:anchor="_Toc61794972" w:history="1">
+          <w:hyperlink w:anchor="_Toc61871029" w:history="1">
             <w:r>
               <w:rPr>
                 <w:rStyle w:val="Hyperlink"/>
@@ -1597,7 +1597,7 @@
               <w:rPr>
                 <w:webHidden/>
               </w:rPr>
-              <w:instrText xml:space="preserve"> PAGEREF _Toc61794972 \h </w:instrText>
+              <w:instrText xml:space="preserve"> PAGEREF _Toc61871029 \h </w:instrText>
             </w:r>
             <w:r>
               <w:rPr>
@@ -1635,7 +1635,7 @@
               <w:lang w:val="en-GB" w:eastAsia="zh-CN"/>
             </w:rPr>
           </w:pPr>
-          <w:hyperlink w:anchor="_Toc61794973" w:history="1">
+          <w:hyperlink w:anchor="_Toc61871030" w:history="1">
             <w:r>
               <w:rPr>
                 <w:rStyle w:val="Hyperlink"/>
@@ -1658,7 +1658,7 @@
               <w:rPr>
                 <w:webHidden/>
               </w:rPr>
-              <w:instrText xml:space="preserve"> PAGEREF _Toc61794973 \h </w:instrText>
+              <w:instrText xml:space="preserve"> PAGEREF _Toc61871030 \h </w:instrText>
             </w:r>
             <w:r>
               <w:rPr>
@@ -1696,7 +1696,7 @@
               <w:lang w:val="en-GB" w:eastAsia="zh-CN"/>
             </w:rPr>
           </w:pPr>
-          <w:hyperlink w:anchor="_Toc61794974" w:history="1">
+          <w:hyperlink w:anchor="_Toc61871031" w:history="1">
             <w:r>
               <w:rPr>
                 <w:rStyle w:val="Hyperlink"/>
@@ -1719,7 +1719,7 @@
               <w:rPr>
                 <w:webHidden/>
               </w:rPr>
-              <w:instrText xml:space="preserve"> PAGEREF _Toc61794974 \h </w:instrText>
+              <w:instrText xml:space="preserve"> PAGEREF _Toc61871031 \h </w:instrText>
             </w:r>
             <w:r>
               <w:rPr>
@@ -1736,7 +1736,7 @@
               <w:rPr>
                 <w:webHidden/>
               </w:rPr>
-              <w:t>9</w:t>
+              <w:t>10</w:t>
             </w:r>
             <w:r>
               <w:rPr>
@@ -1757,7 +1757,7 @@
               <w:lang w:val="en-GB" w:eastAsia="zh-CN"/>
             </w:rPr>
           </w:pPr>
-          <w:hyperlink w:anchor="_Toc61794975" w:history="1">
+          <w:hyperlink w:anchor="_Toc61871032" w:history="1">
             <w:r>
               <w:rPr>
                 <w:rStyle w:val="Hyperlink"/>
@@ -1780,7 +1780,7 @@
               <w:rPr>
                 <w:webHidden/>
               </w:rPr>
-              <w:instrText xml:space="preserve"> PAGEREF _Toc61794975 \h </w:instrText>
+              <w:instrText xml:space="preserve"> PAGEREF _Toc61871032 \h </w:instrText>
             </w:r>
             <w:r>
               <w:rPr>
@@ -1797,7 +1797,7 @@
               <w:rPr>
                 <w:webHidden/>
               </w:rPr>
-              <w:t>10</w:t>
+              <w:t>11</w:t>
             </w:r>
             <w:r>
               <w:rPr>
@@ -1818,7 +1818,7 @@
               <w:lang w:val="en-GB" w:eastAsia="zh-CN"/>
             </w:rPr>
           </w:pPr>
-          <w:hyperlink w:anchor="_Toc61794976" w:history="1">
+          <w:hyperlink w:anchor="_Toc61871033" w:history="1">
             <w:r>
               <w:rPr>
                 <w:rStyle w:val="Hyperlink"/>
@@ -1841,7 +1841,7 @@
               <w:rPr>
                 <w:webHidden/>
               </w:rPr>
-              <w:instrText xml:space="preserve"> PAGEREF _Toc61794976 \h </w:instrText>
+              <w:instrText xml:space="preserve"> PAGEREF _Toc61871033 \h </w:instrText>
             </w:r>
             <w:r>
               <w:rPr>
@@ -1858,7 +1858,7 @@
               <w:rPr>
                 <w:webHidden/>
               </w:rPr>
-              <w:t>11</w:t>
+              <w:t>12</w:t>
             </w:r>
             <w:r>
               <w:rPr>
@@ -1879,7 +1879,7 @@
               <w:lang w:val="en-GB" w:eastAsia="zh-CN"/>
             </w:rPr>
           </w:pPr>
-          <w:hyperlink w:anchor="_Toc61794977" w:history="1">
+          <w:hyperlink w:anchor="_Toc61871034" w:history="1">
             <w:r>
               <w:rPr>
                 <w:rStyle w:val="Hyperlink"/>
@@ -1902,7 +1902,7 @@
               <w:rPr>
                 <w:webHidden/>
               </w:rPr>
-              <w:instrText xml:space="preserve"> PAGEREF _Toc61794977 \h </w:instrText>
+              <w:instrText xml:space="preserve"> PAGEREF _Toc61871034 \h </w:instrText>
             </w:r>
             <w:r>
               <w:rPr>
@@ -1919,7 +1919,7 @@
               <w:rPr>
                 <w:webHidden/>
               </w:rPr>
-              <w:t>12</w:t>
+              <w:t>13</w:t>
             </w:r>
             <w:r>
               <w:rPr>
@@ -1972,7 +1972,7 @@
       <w:pPr>
         <w:pStyle w:val="Heading1"/>
       </w:pPr>
-      <w:bookmarkStart w:id="0" w:name="_Toc61794955"/>
+      <w:bookmarkStart w:id="0" w:name="_Toc61871012"/>
       <w:r>
         <w:lastRenderedPageBreak/>
         <w:t>Introduction</w:t>
@@ -2220,7 +2220,7 @@
         <w:pStyle w:val="Heading1"/>
         <w:spacing w:before="225"/>
       </w:pPr>
-      <w:bookmarkStart w:id="1" w:name="_Toc61794956"/>
+      <w:bookmarkStart w:id="1" w:name="_Toc61871013"/>
       <w:r>
         <w:t>Problem Analysis</w:t>
       </w:r>
@@ -2393,7 +2393,7 @@
         <w:pStyle w:val="Heading1"/>
         <w:spacing w:before="225"/>
       </w:pPr>
-      <w:bookmarkStart w:id="2" w:name="_Toc61794957"/>
+      <w:bookmarkStart w:id="2" w:name="_Toc61871014"/>
       <w:r>
         <w:t>Solution Re</w:t>
       </w:r>
@@ -2446,7 +2446,7 @@
       <w:pPr>
         <w:pStyle w:val="Heading2"/>
       </w:pPr>
-      <w:bookmarkStart w:id="3" w:name="_Toc61794958"/>
+      <w:bookmarkStart w:id="3" w:name="_Toc61871015"/>
       <w:r>
         <w:t>Functional Requirements</w:t>
       </w:r>
@@ -2516,7 +2516,7 @@
           <w:color w:val="auto"/>
         </w:rPr>
       </w:pPr>
-      <w:bookmarkStart w:id="4" w:name="_Toc61794959"/>
+      <w:bookmarkStart w:id="4" w:name="_Toc61871016"/>
       <w:r>
         <w:rPr>
           <w:color w:val="auto"/>
@@ -2728,7 +2728,7 @@
         <w:pStyle w:val="Heading1"/>
         <w:spacing w:before="225"/>
       </w:pPr>
-      <w:bookmarkStart w:id="5" w:name="_Toc61794960"/>
+      <w:bookmarkStart w:id="5" w:name="_Toc61871017"/>
       <w:r>
         <w:t>Implementation of Solution</w:t>
       </w:r>
@@ -3423,7 +3423,7 @@
         <w:pStyle w:val="Heading1"/>
         <w:spacing w:before="225"/>
       </w:pPr>
-      <w:bookmarkStart w:id="6" w:name="_Toc61794961"/>
+      <w:bookmarkStart w:id="6" w:name="_Toc61871018"/>
       <w:r>
         <w:t>Program Execution</w:t>
       </w:r>
@@ -3573,7 +3573,7 @@
       <w:pPr>
         <w:pStyle w:val="Heading1"/>
       </w:pPr>
-      <w:bookmarkStart w:id="7" w:name="_Toc61794962"/>
+      <w:bookmarkStart w:id="7" w:name="_Toc61871019"/>
       <w:r>
         <w:t>Personal Reflection</w:t>
       </w:r>
@@ -3615,7 +3615,7 @@
       <w:pPr>
         <w:pStyle w:val="Heading2"/>
       </w:pPr>
-      <w:bookmarkStart w:id="8" w:name="_Toc61794963"/>
+      <w:bookmarkStart w:id="8" w:name="_Toc61871020"/>
       <w:r>
         <w:t>Dataset Loading</w:t>
       </w:r>
@@ -3654,7 +3654,7 @@
       <w:pPr>
         <w:pStyle w:val="Heading2"/>
       </w:pPr>
-      <w:bookmarkStart w:id="9" w:name="_Toc61794964"/>
+      <w:bookmarkStart w:id="9" w:name="_Toc61871021"/>
       <w:r>
         <w:t>Similarity Metrics</w:t>
       </w:r>
@@ -3767,7 +3767,7 @@
       <w:pPr>
         <w:pStyle w:val="Heading2"/>
       </w:pPr>
-      <w:bookmarkStart w:id="10" w:name="_Toc61794965"/>
+      <w:bookmarkStart w:id="10" w:name="_Toc61871022"/>
       <w:r>
         <w:t>Generating Recommendations</w:t>
       </w:r>
@@ -3848,7 +3848,7 @@
       <w:pPr>
         <w:pStyle w:val="Heading2"/>
       </w:pPr>
-      <w:bookmarkStart w:id="11" w:name="_Toc61794966"/>
+      <w:bookmarkStart w:id="11" w:name="_Toc61871023"/>
       <w:r>
         <w:t>Main Function</w:t>
       </w:r>
@@ -4018,7 +4018,7 @@
         <w:pStyle w:val="Heading1"/>
         <w:spacing w:before="0"/>
       </w:pPr>
-      <w:bookmarkStart w:id="12" w:name="_Toc61794967"/>
+      <w:bookmarkStart w:id="12" w:name="_Toc61871024"/>
       <w:r>
         <w:t>Evaluation</w:t>
       </w:r>
@@ -4193,7 +4193,7 @@
         <w:spacing w:before="0"/>
         <w:jc w:val="both"/>
       </w:pPr>
-      <w:bookmarkStart w:id="13" w:name="_Toc61794968"/>
+      <w:bookmarkStart w:id="13" w:name="_Toc61871025"/>
       <w:r>
         <w:t>Conclusion</w:t>
       </w:r>
@@ -4249,7 +4249,7 @@
         <w:t xml:space="preserve"> calculations in real time.</w:t>
       </w:r>
     </w:p>
-    <w:bookmarkStart w:id="14" w:name="_Toc61794969" w:displacedByCustomXml="next"/>
+    <w:bookmarkStart w:id="14" w:name="_Toc61871026" w:displacedByCustomXml="next"/>
     <w:sdt>
       <w:sdtPr>
         <w:rPr>
@@ -4533,7 +4533,7 @@
       <w:pPr>
         <w:pStyle w:val="Heading1"/>
       </w:pPr>
-      <w:bookmarkStart w:id="15" w:name="_Toc61794970"/>
+      <w:bookmarkStart w:id="15" w:name="_Toc61871027"/>
       <w:r>
         <w:lastRenderedPageBreak/>
         <w:t>Appendix</w:t>
@@ -4547,7 +4547,7 @@
       <w:pPr>
         <w:pStyle w:val="Heading3"/>
       </w:pPr>
-      <w:bookmarkStart w:id="16" w:name="_Toc61794971"/>
+      <w:bookmarkStart w:id="16" w:name="_Toc61871028"/>
       <w:r>
         <w:t>Program Structure Flowchart</w:t>
       </w:r>
@@ -4642,14 +4642,14 @@
       <w:pPr>
         <w:pStyle w:val="Heading3"/>
       </w:pPr>
-      <w:bookmarkStart w:id="17" w:name="_Toc61794972"/>
+      <w:bookmarkStart w:id="17" w:name="_Toc61871029"/>
       <w:r>
         <w:rPr>
           <w:noProof/>
         </w:rPr>
         <w:lastRenderedPageBreak/>
         <w:drawing>
-          <wp:anchor distT="0" distB="0" distL="114300" distR="114300" simplePos="0" relativeHeight="251659264" behindDoc="0" locked="0" layoutInCell="1" allowOverlap="1" wp14:anchorId="4DFFB5C3" wp14:editId="10EC92B1">
+          <wp:anchor distT="0" distB="0" distL="114300" distR="114300" simplePos="0" relativeHeight="251659264" behindDoc="0" locked="0" layoutInCell="1" allowOverlap="1" wp14:anchorId="4DFFB5C3" wp14:editId="238D78E8">
             <wp:simplePos x="0" y="0"/>
             <wp:positionH relativeFrom="margin">
               <wp:align>right</wp:align>
@@ -4714,7 +4714,7 @@
       <w:pPr>
         <w:pStyle w:val="Heading3"/>
       </w:pPr>
-      <w:bookmarkStart w:id="18" w:name="_Toc61794973"/>
+      <w:bookmarkStart w:id="18" w:name="_Toc61871030"/>
       <w:r>
         <w:t>Use Case Textual Diagram</w:t>
       </w:r>
@@ -5395,16 +5395,7 @@
       </w:tr>
     </w:tbl>
     <w:p/>
-    <w:p>
-      <w:pPr>
-        <w:pStyle w:val="Heading3"/>
-      </w:pPr>
-      <w:bookmarkStart w:id="19" w:name="_Toc61794974"/>
-      <w:r>
-        <w:t>Class Diagram</w:t>
-      </w:r>
-      <w:bookmarkEnd w:id="19"/>
-    </w:p>
+    <w:p/>
     <w:p/>
     <w:p/>
     <w:p/>
@@ -5421,26 +5412,242 @@
       <w:pPr>
         <w:pStyle w:val="Heading3"/>
       </w:pPr>
-      <w:bookmarkStart w:id="20" w:name="_Toc61794975"/>
-      <w:r>
+      <w:bookmarkStart w:id="19" w:name="_Toc61871031"/>
+      <w:r>
+        <w:rPr>
+          <w:noProof/>
+        </w:rPr>
         <w:lastRenderedPageBreak/>
-        <w:t>Pseudocode</w:t>
-      </w:r>
-      <w:bookmarkEnd w:id="20"/>
-      <w:r>
-        <w:t xml:space="preserve"> </w:t>
-      </w:r>
+        <w:drawing>
+          <wp:anchor distT="0" distB="0" distL="114300" distR="114300" simplePos="0" relativeHeight="251667456" behindDoc="1" locked="0" layoutInCell="1" allowOverlap="1" wp14:anchorId="76E56C13" wp14:editId="28E241C3">
+            <wp:simplePos x="0" y="0"/>
+            <wp:positionH relativeFrom="margin">
+              <wp:align>right</wp:align>
+            </wp:positionH>
+            <wp:positionV relativeFrom="paragraph">
+              <wp:posOffset>259062</wp:posOffset>
+            </wp:positionV>
+            <wp:extent cx="5725160" cy="4046220"/>
+            <wp:effectExtent l="0" t="0" r="8890" b="0"/>
+            <wp:wrapTight wrapText="bothSides">
+              <wp:wrapPolygon edited="0">
+                <wp:start x="0" y="0"/>
+                <wp:lineTo x="0" y="21458"/>
+                <wp:lineTo x="21562" y="21458"/>
+                <wp:lineTo x="21562" y="0"/>
+                <wp:lineTo x="0" y="0"/>
+              </wp:wrapPolygon>
+            </wp:wrapTight>
+            <wp:docPr id="10" name="Picture 10"/>
+            <wp:cNvGraphicFramePr>
+              <a:graphicFrameLocks xmlns:a="http://schemas.openxmlformats.org/drawingml/2006/main" noChangeAspect="1"/>
+            </wp:cNvGraphicFramePr>
+            <a:graphic xmlns:a="http://schemas.openxmlformats.org/drawingml/2006/main">
+              <a:graphicData uri="http://schemas.openxmlformats.org/drawingml/2006/picture">
+                <pic:pic xmlns:pic="http://schemas.openxmlformats.org/drawingml/2006/picture">
+                  <pic:nvPicPr>
+                    <pic:cNvPr id="0" name="Picture 2"/>
+                    <pic:cNvPicPr>
+                      <a:picLocks noChangeAspect="1" noChangeArrowheads="1"/>
+                    </pic:cNvPicPr>
+                  </pic:nvPicPr>
+                  <pic:blipFill rotWithShape="1">
+                    <a:blip r:embed="rId16">
+                      <a:extLst>
+                        <a:ext uri="{28A0092B-C50C-407E-A947-70E740481C1C}">
+                          <a14:useLocalDpi xmlns:a14="http://schemas.microsoft.com/office/drawing/2010/main" val="0"/>
+                        </a:ext>
+                      </a:extLst>
+                    </a:blip>
+                    <a:srcRect t="2145"/>
+                    <a:stretch/>
+                  </pic:blipFill>
+                  <pic:spPr bwMode="auto">
+                    <a:xfrm>
+                      <a:off x="0" y="0"/>
+                      <a:ext cx="5725160" cy="4046220"/>
+                    </a:xfrm>
+                    <a:prstGeom prst="rect">
+                      <a:avLst/>
+                    </a:prstGeom>
+                    <a:noFill/>
+                    <a:ln>
+                      <a:noFill/>
+                    </a:ln>
+                    <a:extLst>
+                      <a:ext uri="{53640926-AAD7-44D8-BBD7-CCE9431645EC}">
+                        <a14:shadowObscured xmlns:a14="http://schemas.microsoft.com/office/drawing/2010/main"/>
+                      </a:ext>
+                    </a:extLst>
+                  </pic:spPr>
+                </pic:pic>
+              </a:graphicData>
+            </a:graphic>
+            <wp14:sizeRelH relativeFrom="margin">
+              <wp14:pctWidth>0</wp14:pctWidth>
+            </wp14:sizeRelH>
+            <wp14:sizeRelV relativeFrom="margin">
+              <wp14:pctHeight>0</wp14:pctHeight>
+            </wp14:sizeRelV>
+          </wp:anchor>
+        </w:drawing>
+      </w:r>
+      <w:r>
+        <w:t>Class Diagram</w:t>
+      </w:r>
+      <w:bookmarkEnd w:id="19"/>
     </w:p>
     <w:p>
-      <w:pPr>
-        <w:pStyle w:val="Heading4"/>
-      </w:pPr>
-      <w:r>
-        <w:t>Load dataset module</w:t>
+      <w:r>
+        <w:rPr>
+          <w:noProof/>
+        </w:rPr>
+        <w:drawing>
+          <wp:anchor distT="0" distB="0" distL="114300" distR="114300" simplePos="0" relativeHeight="251668480" behindDoc="1" locked="0" layoutInCell="1" allowOverlap="1" wp14:anchorId="386D0D54" wp14:editId="5B758445">
+            <wp:simplePos x="0" y="0"/>
+            <wp:positionH relativeFrom="margin">
+              <wp:align>right</wp:align>
+            </wp:positionH>
+            <wp:positionV relativeFrom="paragraph">
+              <wp:posOffset>4436679</wp:posOffset>
+            </wp:positionV>
+            <wp:extent cx="5731510" cy="3642360"/>
+            <wp:effectExtent l="0" t="0" r="2540" b="0"/>
+            <wp:wrapTight wrapText="bothSides">
+              <wp:wrapPolygon edited="0">
+                <wp:start x="0" y="0"/>
+                <wp:lineTo x="0" y="21464"/>
+                <wp:lineTo x="21538" y="21464"/>
+                <wp:lineTo x="21538" y="0"/>
+                <wp:lineTo x="0" y="0"/>
+              </wp:wrapPolygon>
+            </wp:wrapTight>
+            <wp:docPr id="11" name="Picture 11"/>
+            <wp:cNvGraphicFramePr>
+              <a:graphicFrameLocks xmlns:a="http://schemas.openxmlformats.org/drawingml/2006/main" noChangeAspect="1"/>
+            </wp:cNvGraphicFramePr>
+            <a:graphic xmlns:a="http://schemas.openxmlformats.org/drawingml/2006/main">
+              <a:graphicData uri="http://schemas.openxmlformats.org/drawingml/2006/picture">
+                <pic:pic xmlns:pic="http://schemas.openxmlformats.org/drawingml/2006/picture">
+                  <pic:nvPicPr>
+                    <pic:cNvPr id="1" name=""/>
+                    <pic:cNvPicPr/>
+                  </pic:nvPicPr>
+                  <pic:blipFill>
+                    <a:blip r:embed="rId17">
+                      <a:extLst>
+                        <a:ext uri="{28A0092B-C50C-407E-A947-70E740481C1C}">
+                          <a14:useLocalDpi xmlns:a14="http://schemas.microsoft.com/office/drawing/2010/main" val="0"/>
+                        </a:ext>
+                      </a:extLst>
+                    </a:blip>
+                    <a:stretch>
+                      <a:fillRect/>
+                    </a:stretch>
+                  </pic:blipFill>
+                  <pic:spPr>
+                    <a:xfrm>
+                      <a:off x="0" y="0"/>
+                      <a:ext cx="5731510" cy="3642360"/>
+                    </a:xfrm>
+                    <a:prstGeom prst="rect">
+                      <a:avLst/>
+                    </a:prstGeom>
+                  </pic:spPr>
+                </pic:pic>
+              </a:graphicData>
+            </a:graphic>
+          </wp:anchor>
+        </w:drawing>
+      </w:r>
+    </w:p>
+    <w:p/>
+    <w:p>
+      <w:r>
+        <w:lastRenderedPageBreak/>
+        <w:drawing>
+          <wp:anchor distT="0" distB="0" distL="114300" distR="114300" simplePos="0" relativeHeight="251669504" behindDoc="1" locked="0" layoutInCell="1" allowOverlap="1" wp14:anchorId="610F3841" wp14:editId="6FFF7938">
+            <wp:simplePos x="0" y="0"/>
+            <wp:positionH relativeFrom="margin">
+              <wp:align>right</wp:align>
+            </wp:positionH>
+            <wp:positionV relativeFrom="paragraph">
+              <wp:posOffset>322</wp:posOffset>
+            </wp:positionV>
+            <wp:extent cx="5731510" cy="1769110"/>
+            <wp:effectExtent l="0" t="0" r="2540" b="2540"/>
+            <wp:wrapTight wrapText="bothSides">
+              <wp:wrapPolygon edited="0">
+                <wp:start x="0" y="0"/>
+                <wp:lineTo x="0" y="21398"/>
+                <wp:lineTo x="21538" y="21398"/>
+                <wp:lineTo x="21538" y="0"/>
+                <wp:lineTo x="0" y="0"/>
+              </wp:wrapPolygon>
+            </wp:wrapTight>
+            <wp:docPr id="12" name="Picture 12"/>
+            <wp:cNvGraphicFramePr>
+              <a:graphicFrameLocks xmlns:a="http://schemas.openxmlformats.org/drawingml/2006/main" noChangeAspect="1"/>
+            </wp:cNvGraphicFramePr>
+            <a:graphic xmlns:a="http://schemas.openxmlformats.org/drawingml/2006/main">
+              <a:graphicData uri="http://schemas.openxmlformats.org/drawingml/2006/picture">
+                <pic:pic xmlns:pic="http://schemas.openxmlformats.org/drawingml/2006/picture">
+                  <pic:nvPicPr>
+                    <pic:cNvPr id="1" name=""/>
+                    <pic:cNvPicPr/>
+                  </pic:nvPicPr>
+                  <pic:blipFill>
+                    <a:blip r:embed="rId18">
+                      <a:extLst>
+                        <a:ext uri="{28A0092B-C50C-407E-A947-70E740481C1C}">
+                          <a14:useLocalDpi xmlns:a14="http://schemas.microsoft.com/office/drawing/2010/main" val="0"/>
+                        </a:ext>
+                      </a:extLst>
+                    </a:blip>
+                    <a:stretch>
+                      <a:fillRect/>
+                    </a:stretch>
+                  </pic:blipFill>
+                  <pic:spPr>
+                    <a:xfrm>
+                      <a:off x="0" y="0"/>
+                      <a:ext cx="5731510" cy="1769110"/>
+                    </a:xfrm>
+                    <a:prstGeom prst="rect">
+                      <a:avLst/>
+                    </a:prstGeom>
+                  </pic:spPr>
+                </pic:pic>
+              </a:graphicData>
+            </a:graphic>
+          </wp:anchor>
+        </w:drawing>
       </w:r>
     </w:p>
     <w:p>
       <w:pPr>
+        <w:pStyle w:val="Heading3"/>
+      </w:pPr>
+      <w:bookmarkStart w:id="20" w:name="_Toc61871032"/>
+      <w:r>
+        <w:t>Pseudocode</w:t>
+      </w:r>
+      <w:bookmarkEnd w:id="20"/>
+      <w:r>
+        <w:t xml:space="preserve"> </w:t>
+      </w:r>
+    </w:p>
+    <w:p/>
+    <w:p>
+      <w:pPr>
+        <w:pStyle w:val="Heading4"/>
+      </w:pPr>
+      <w:r>
+        <w:t>Load dataset module</w:t>
+      </w:r>
+    </w:p>
+    <w:p>
+      <w:pPr>
         <w:jc w:val="both"/>
         <w:rPr>
           <w:sz w:val="16"/>
@@ -5697,82 +5904,10 @@
     </w:p>
     <w:p>
       <w:pPr>
-        <w:rPr>
-          <w:sz w:val="16"/>
-          <w:szCs w:val="16"/>
-        </w:rPr>
-      </w:pPr>
-    </w:p>
-    <w:p>
-      <w:pPr>
-        <w:rPr>
-          <w:sz w:val="16"/>
-          <w:szCs w:val="16"/>
-        </w:rPr>
-      </w:pPr>
-    </w:p>
-    <w:p>
-      <w:pPr>
-        <w:rPr>
-          <w:sz w:val="16"/>
-          <w:szCs w:val="16"/>
-        </w:rPr>
-      </w:pPr>
-    </w:p>
-    <w:p>
-      <w:pPr>
-        <w:rPr>
-          <w:sz w:val="16"/>
-          <w:szCs w:val="16"/>
-        </w:rPr>
-      </w:pPr>
-    </w:p>
-    <w:p>
-      <w:pPr>
-        <w:rPr>
-          <w:sz w:val="16"/>
-          <w:szCs w:val="16"/>
-        </w:rPr>
-      </w:pPr>
-    </w:p>
-    <w:p>
-      <w:pPr>
-        <w:rPr>
-          <w:sz w:val="16"/>
-          <w:szCs w:val="16"/>
-        </w:rPr>
-      </w:pPr>
-    </w:p>
-    <w:p>
-      <w:pPr>
-        <w:rPr>
-          <w:sz w:val="16"/>
-          <w:szCs w:val="16"/>
-        </w:rPr>
-      </w:pPr>
-    </w:p>
-    <w:p>
-      <w:pPr>
-        <w:rPr>
-          <w:sz w:val="16"/>
-          <w:szCs w:val="16"/>
-        </w:rPr>
-      </w:pPr>
-    </w:p>
-    <w:p>
-      <w:pPr>
-        <w:rPr>
-          <w:sz w:val="16"/>
-          <w:szCs w:val="16"/>
-        </w:rPr>
-      </w:pPr>
-    </w:p>
-    <w:p>
-      <w:pPr>
         <w:pStyle w:val="Heading3"/>
         <w:spacing w:line="480" w:lineRule="auto"/>
       </w:pPr>
-      <w:bookmarkStart w:id="21" w:name="_Toc61794976"/>
+      <w:bookmarkStart w:id="21" w:name="_Toc61871033"/>
       <w:r>
         <w:lastRenderedPageBreak/>
         <w:t>Requirement Testing Matrix</w:t>
@@ -7693,7 +7828,7 @@
       <w:pPr>
         <w:pStyle w:val="Heading3"/>
       </w:pPr>
-      <w:bookmarkStart w:id="22" w:name="_Toc61794977"/>
+      <w:bookmarkStart w:id="22" w:name="_Toc61871034"/>
       <w:r>
         <w:lastRenderedPageBreak/>
         <w:t>Evaluation Plots</w:t>
@@ -7737,7 +7872,7 @@
                     <pic:cNvPicPr/>
                   </pic:nvPicPr>
                   <pic:blipFill>
-                    <a:blip r:embed="rId16">
+                    <a:blip r:embed="rId19">
                       <a:extLst>
                         <a:ext uri="{28A0092B-C50C-407E-A947-70E740481C1C}">
                           <a14:useLocalDpi xmlns:a14="http://schemas.microsoft.com/office/drawing/2010/main" val="0"/>
@@ -7805,7 +7940,7 @@
                     <pic:cNvPicPr/>
                   </pic:nvPicPr>
                   <pic:blipFill>
-                    <a:blip r:embed="rId17">
+                    <a:blip r:embed="rId20">
                       <a:extLst>
                         <a:ext uri="{28A0092B-C50C-407E-A947-70E740481C1C}">
                           <a14:useLocalDpi xmlns:a14="http://schemas.microsoft.com/office/drawing/2010/main" val="0"/>
@@ -7873,7 +8008,7 @@
                     <pic:cNvPicPr/>
                   </pic:nvPicPr>
                   <pic:blipFill>
-                    <a:blip r:embed="rId18">
+                    <a:blip r:embed="rId21">
                       <a:extLst>
                         <a:ext uri="{28A0092B-C50C-407E-A947-70E740481C1C}">
                           <a14:useLocalDpi xmlns:a14="http://schemas.microsoft.com/office/drawing/2010/main" val="0"/>
@@ -7941,7 +8076,7 @@
                     <pic:cNvPicPr/>
                   </pic:nvPicPr>
                   <pic:blipFill>
-                    <a:blip r:embed="rId19">
+                    <a:blip r:embed="rId22">
                       <a:extLst>
                         <a:ext uri="{28A0092B-C50C-407E-A947-70E740481C1C}">
                           <a14:useLocalDpi xmlns:a14="http://schemas.microsoft.com/office/drawing/2010/main" val="0"/>
@@ -8009,7 +8144,7 @@
                     <pic:cNvPicPr/>
                   </pic:nvPicPr>
                   <pic:blipFill>
-                    <a:blip r:embed="rId20">
+                    <a:blip r:embed="rId23">
                       <a:extLst>
                         <a:ext uri="{28A0092B-C50C-407E-A947-70E740481C1C}">
                           <a14:useLocalDpi xmlns:a14="http://schemas.microsoft.com/office/drawing/2010/main" val="0"/>
@@ -8082,7 +8217,7 @@
                     <pic:cNvPicPr/>
                   </pic:nvPicPr>
                   <pic:blipFill>
-                    <a:blip r:embed="rId21">
+                    <a:blip r:embed="rId24">
                       <a:extLst>
                         <a:ext uri="{28A0092B-C50C-407E-A947-70E740481C1C}">
                           <a14:useLocalDpi xmlns:a14="http://schemas.microsoft.com/office/drawing/2010/main" val="0"/>
@@ -8124,12 +8259,12 @@
       </w:pPr>
     </w:p>
     <w:sectPr>
-      <w:headerReference w:type="even" r:id="rId22"/>
-      <w:headerReference w:type="default" r:id="rId23"/>
-      <w:footerReference w:type="even" r:id="rId24"/>
-      <w:footerReference w:type="default" r:id="rId25"/>
-      <w:headerReference w:type="first" r:id="rId26"/>
-      <w:footerReference w:type="first" r:id="rId27"/>
+      <w:headerReference w:type="even" r:id="rId25"/>
+      <w:headerReference w:type="default" r:id="rId26"/>
+      <w:footerReference w:type="even" r:id="rId27"/>
+      <w:footerReference w:type="default" r:id="rId28"/>
+      <w:headerReference w:type="first" r:id="rId29"/>
+      <w:footerReference w:type="first" r:id="rId30"/>
       <w:pgSz w:w="11906" w:h="16838"/>
       <w:pgMar w:top="1440" w:right="1440" w:bottom="1440" w:left="1440" w:header="708" w:footer="708" w:gutter="0"/>
       <w:pgNumType w:start="0"/>

</xml_diff>